<commit_message>
Update letter of invitation for visitor visas
</commit_message>
<xml_diff>
--- a/downloads/letter-of-invitation-in-support-of-a-visitor-visa-application.docx
+++ b/downloads/letter-of-invitation-in-support-of-a-visitor-visa-application.docx
@@ -586,7 +586,31 @@
         <w:t>ame], am writing in support of a Visitor Visa Application by my [visitor’s relationship to you</w:t>
       </w:r>
       <w:r>
-        <w:t>, i.e. mother/father/friend</w:t>
+        <w:t>, i.e. mother</w:t>
+      </w:r>
+      <w:r>
+        <w:t xml:space="preserve"> </w:t>
+      </w:r>
+      <w:r>
+        <w:t>/</w:t>
+      </w:r>
+      <w:r>
+        <w:t xml:space="preserve"> </w:t>
+      </w:r>
+      <w:r>
+        <w:t>father</w:t>
+      </w:r>
+      <w:r>
+        <w:t xml:space="preserve"> </w:t>
+      </w:r>
+      <w:r>
+        <w:t>/</w:t>
+      </w:r>
+      <w:r>
+        <w:t xml:space="preserve"> </w:t>
+      </w:r>
+      <w:r>
+        <w:t>friend</w:t>
       </w:r>
       <w:r>
         <w:t xml:space="preserve">], [visitor’s name </w:t>
@@ -595,10 +619,22 @@
         <w:t>a</w:t>
       </w:r>
       <w:r>
-        <w:t xml:space="preserve">s it appears on their passport], to enable them to </w:t>
-      </w:r>
-      <w:r>
-        <w:t>visit me in [location] from [date] to [date], so that they can [purpose, i.e. visit tourist attractions in the United Kingdom].</w:t>
+        <w:t>s it appears on their passport]</w:t>
+      </w:r>
+      <w:r>
+        <w:t xml:space="preserve"> (passport number [visitor’s passport number])</w:t>
+      </w:r>
+      <w:r>
+        <w:t xml:space="preserve">, to enable them to </w:t>
+      </w:r>
+      <w:r>
+        <w:t xml:space="preserve">visit me in [location] from [date] to [date], so that they can [purpose, i.e. visit tourist attractions in the </w:t>
+      </w:r>
+      <w:r>
+        <w:t>UK</w:t>
+      </w:r>
+      <w:r>
+        <w:t>].</w:t>
       </w:r>
     </w:p>
     <w:p/>
@@ -638,76 +674,7 @@
     </w:p>
     <w:p>
       <w:r>
-        <w:t xml:space="preserve">I will be supporting [visitor’s name] during their stay in the United Kingdom. </w:t>
-      </w:r>
-      <w:r>
-        <w:t>Since [employment start date], I have held a permanent, full-time position as [</w:t>
-      </w:r>
-      <w:r>
-        <w:t xml:space="preserve">your </w:t>
-      </w:r>
-      <w:r>
-        <w:t>role] at [your company] with an annual base salary of [annual salary]</w:t>
-      </w:r>
-      <w:r>
-        <w:t>, and I am enclosing evidence of this</w:t>
-      </w:r>
-      <w:r>
-        <w:t>.</w:t>
-      </w:r>
-      <w:r>
-        <w:t xml:space="preserve"> </w:t>
-      </w:r>
-      <w:r>
-        <w:t>I will pay all the necessary costs of travel, support, maintenance, and any other</w:t>
-      </w:r>
-      <w:r>
-        <w:t xml:space="preserve"> </w:t>
-      </w:r>
-      <w:r>
-        <w:t xml:space="preserve">expenses </w:t>
-      </w:r>
-      <w:r>
-        <w:t>they</w:t>
-      </w:r>
-      <w:r>
-        <w:t xml:space="preserve"> may incur during </w:t>
-      </w:r>
-      <w:r>
-        <w:t>their</w:t>
-      </w:r>
-      <w:r>
-        <w:t xml:space="preserve"> holiday</w:t>
-      </w:r>
-      <w:r>
-        <w:t xml:space="preserve">, and </w:t>
-      </w:r>
-      <w:r>
-        <w:t xml:space="preserve">I give my full assurance that I am able to </w:t>
-      </w:r>
-      <w:r>
-        <w:t>do so</w:t>
-      </w:r>
-      <w:r>
-        <w:t xml:space="preserve"> without any recourse to public</w:t>
-      </w:r>
-      <w:r>
-        <w:t xml:space="preserve"> f</w:t>
-      </w:r>
-      <w:r>
-        <w:t xml:space="preserve">unds. I will pay for any medical treatment </w:t>
-      </w:r>
-      <w:r>
-        <w:t>they</w:t>
-      </w:r>
-      <w:r>
-        <w:t xml:space="preserve"> may require which is not covered by </w:t>
-      </w:r>
-      <w:r>
-        <w:t>their</w:t>
-      </w:r>
-      <w:r>
-        <w:t xml:space="preserve"> travel insurance.</w:t>
+        <w:t>I will be supporting [visitor’s name] during their stay in the United Kingdom. Since [employment start date], I have held a permanent, full-time position as [your role] at [your company] with an annual base salary of [annual salary], and I am enclosing evidence of this. I will pay all the necessary costs of travel, support, maintenance, and any other expenses they may incur during their holiday, and I give my full assurance that I am able to do so without any recourse to public funds. I will pay for any medical treatment they may require which is not covered by their travel insurance.</w:t>
       </w:r>
     </w:p>
     <w:p/>
@@ -804,6 +771,9 @@
         </w:numPr>
       </w:pPr>
       <w:r>
+        <w:t xml:space="preserve">[If needed, delete otherwise] </w:t>
+      </w:r>
+      <w:r>
         <w:t>My certificate of employment from [your company] stating my salary</w:t>
       </w:r>
     </w:p>
@@ -816,6 +786,9 @@
         </w:numPr>
       </w:pPr>
       <w:r>
+        <w:t xml:space="preserve">[If needed, delete otherwise] </w:t>
+      </w:r>
+      <w:r>
         <w:t>My payslips for the past three months</w:t>
       </w:r>
     </w:p>
@@ -828,31 +801,16 @@
         </w:numPr>
       </w:pPr>
       <w:r>
+        <w:t xml:space="preserve">[If needed, delete otherwise] </w:t>
+      </w:r>
+      <w:r>
         <w:t>Evidence of accommodation [i.e. lease contract, council tax bills]</w:t>
       </w:r>
     </w:p>
     <w:p/>
     <w:p>
       <w:r>
-        <w:t xml:space="preserve">I am looking forward to spending time with them and showing them around the United Kingdom. </w:t>
-      </w:r>
-      <w:r>
-        <w:t>Assistance for the timely processing of the application will be greatly appreciated, and I would be very</w:t>
-      </w:r>
-      <w:r>
-        <w:t xml:space="preserve"> </w:t>
-      </w:r>
-      <w:r>
-        <w:t xml:space="preserve">grateful if your good office is able to issue the visa to </w:t>
-      </w:r>
-      <w:r>
-        <w:t>[visitor’s name]</w:t>
-      </w:r>
-      <w:r>
-        <w:t>.</w:t>
-      </w:r>
-      <w:r>
-        <w:t xml:space="preserve"> </w:t>
+        <w:t xml:space="preserve">I am looking forward to spending time with them and showing them around the United Kingdom. Assistance for the timely processing of the application will be greatly appreciated, and I would be very grateful if your good office is able to issue the visa to [visitor’s name]. </w:t>
       </w:r>
       <w:r>
         <w:t>Should any additional information be required, please do not hesitate to contact me via</w:t>

</xml_diff>